<commit_message>
addded environment, app, data, docs, notebooks, src and tests
</commit_message>
<xml_diff>
--- a/codes.docx
+++ b/codes.docx
@@ -29,7 +29,33 @@
       </w:r>
       <w:proofErr w:type="spellEnd"/>
     </w:p>
-    <w:p/>
+    <w:p>
+      <w:r>
+        <w:t>Bypass</w:t>
+      </w:r>
+      <w:r>
+        <w:br/>
+      </w:r>
+      <w:r>
+        <w:t>Set-</w:t>
+      </w:r>
+      <w:proofErr w:type="spellStart"/>
+      <w:r>
+        <w:t>ExecutionPolicy</w:t>
+      </w:r>
+      <w:proofErr w:type="spellEnd"/>
+      <w:r>
+        <w:t xml:space="preserve"> -Scope Process -</w:t>
+      </w:r>
+      <w:proofErr w:type="spellStart"/>
+      <w:r>
+        <w:t>ExecutionPolicy</w:t>
+      </w:r>
+      <w:proofErr w:type="spellEnd"/>
+      <w:r>
+        <w:t xml:space="preserve"> Bypass</w:t>
+      </w:r>
+    </w:p>
     <w:p>
       <w:r>
         <w:rPr>
@@ -59,6 +85,43 @@
       <w:proofErr w:type="spellEnd"/>
       <w:r>
         <w:t>\Scripts\Activate.ps1</w:t>
+      </w:r>
+    </w:p>
+    <w:p/>
+    <w:p/>
+    <w:p>
+      <w:r>
+        <w:t>Git</w:t>
+      </w:r>
+    </w:p>
+    <w:p>
+      <w:r>
+        <w:t>git status</w:t>
+      </w:r>
+    </w:p>
+    <w:p>
+      <w:r>
+        <w:t xml:space="preserve">git </w:t>
+      </w:r>
+      <w:proofErr w:type="gramStart"/>
+      <w:r>
+        <w:t>add .</w:t>
+      </w:r>
+      <w:proofErr w:type="gramEnd"/>
+    </w:p>
+    <w:p>
+      <w:r>
+        <w:t>git add filename.py</w:t>
+      </w:r>
+    </w:p>
+    <w:p>
+      <w:r>
+        <w:t>git commit -m "Add data preprocessing scripts and update README"</w:t>
+      </w:r>
+    </w:p>
+    <w:p>
+      <w:r>
+        <w:t>git push origin main</w:t>
       </w:r>
     </w:p>
     <w:sectPr>
@@ -675,6 +738,7 @@
   <w:style w:type="character" w:default="1" w:styleId="DefaultParagraphFont">
     <w:name w:val="Default Paragraph Font"/>
     <w:uiPriority w:val="1"/>
+    <w:semiHidden/>
     <w:unhideWhenUsed/>
   </w:style>
   <w:style w:type="table" w:default="1" w:styleId="TableNormal">

</xml_diff>

<commit_message>
update notebooks, docs, and requirements
</commit_message>
<xml_diff>
--- a/codes.docx
+++ b/codes.docx
@@ -91,6 +91,35 @@
     <w:p/>
     <w:p>
       <w:r>
+        <w:t># On Windows</w:t>
+      </w:r>
+    </w:p>
+    <w:p>
+      <w:proofErr w:type="spellStart"/>
+      <w:r>
+        <w:t>py</w:t>
+      </w:r>
+      <w:proofErr w:type="spellEnd"/>
+      <w:r>
+        <w:t xml:space="preserve"> -3.10 -m </w:t>
+      </w:r>
+      <w:proofErr w:type="spellStart"/>
+      <w:r>
+        <w:t>venv</w:t>
+      </w:r>
+      <w:proofErr w:type="spellEnd"/>
+      <w:r>
+        <w:t xml:space="preserve"> ilit_env_310</w:t>
+      </w:r>
+    </w:p>
+    <w:p>
+      <w:r>
+        <w:t>ilit_env_310\Scripts\activate</w:t>
+      </w:r>
+    </w:p>
+    <w:p/>
+    <w:p>
+      <w:r>
         <w:t>Git</w:t>
       </w:r>
     </w:p>
@@ -101,13 +130,8 @@
     </w:p>
     <w:p>
       <w:r>
-        <w:t xml:space="preserve">git </w:t>
-      </w:r>
-      <w:proofErr w:type="gramStart"/>
-      <w:r>
-        <w:t>add .</w:t>
-      </w:r>
-      <w:proofErr w:type="gramEnd"/>
+        <w:t>git add .</w:t>
+      </w:r>
     </w:p>
     <w:p>
       <w:r>

</xml_diff>

<commit_message>
Update VSCode settings, model, CSV, and requirements
</commit_message>
<xml_diff>
--- a/codes.docx
+++ b/codes.docx
@@ -13,21 +13,8 @@
     </w:p>
     <w:p>
       <w:r>
-        <w:t xml:space="preserve">python -m </w:t>
-      </w:r>
-      <w:proofErr w:type="spellStart"/>
-      <w:r>
-        <w:t>venv</w:t>
-      </w:r>
-      <w:proofErr w:type="spellEnd"/>
-      <w:r>
-        <w:t xml:space="preserve"> </w:t>
-      </w:r>
-      <w:proofErr w:type="spellStart"/>
-      <w:r>
-        <w:t>ilit_env</w:t>
-      </w:r>
-      <w:proofErr w:type="spellEnd"/>
+        <w:t>python -m venv ilit_env</w:t>
+      </w:r>
     </w:p>
     <w:p>
       <w:r>
@@ -37,23 +24,7 @@
         <w:br/>
       </w:r>
       <w:r>
-        <w:t>Set-</w:t>
-      </w:r>
-      <w:proofErr w:type="spellStart"/>
-      <w:r>
-        <w:t>ExecutionPolicy</w:t>
-      </w:r>
-      <w:proofErr w:type="spellEnd"/>
-      <w:r>
-        <w:t xml:space="preserve"> -Scope Process -</w:t>
-      </w:r>
-      <w:proofErr w:type="spellStart"/>
-      <w:r>
-        <w:t>ExecutionPolicy</w:t>
-      </w:r>
-      <w:proofErr w:type="spellEnd"/>
-      <w:r>
-        <w:t xml:space="preserve"> Bypass</w:t>
+        <w:t>Set-ExecutionPolicy -Scope Process -ExecutionPolicy Bypass</w:t>
       </w:r>
     </w:p>
     <w:p>
@@ -76,47 +47,63 @@
     </w:p>
     <w:p>
       <w:r>
-        <w:t>.\</w:t>
-      </w:r>
-      <w:proofErr w:type="spellStart"/>
-      <w:r>
-        <w:t>ilit_env</w:t>
-      </w:r>
-      <w:proofErr w:type="spellEnd"/>
-      <w:r>
-        <w:t>\Scripts\Activate.ps1</w:t>
+        <w:t>.\ilit_env\Scripts\Activate.ps1</w:t>
       </w:r>
     </w:p>
     <w:p/>
     <w:p/>
     <w:p>
-      <w:r>
+      <w:pPr>
+        <w:rPr>
+          <w:sz w:val="22"/>
+          <w:szCs w:val="22"/>
+        </w:rPr>
+      </w:pPr>
+      <w:r>
+        <w:rPr>
+          <w:sz w:val="22"/>
+          <w:szCs w:val="22"/>
+        </w:rPr>
         <w:t># On Windows</w:t>
       </w:r>
     </w:p>
     <w:p>
-      <w:proofErr w:type="spellStart"/>
-      <w:r>
-        <w:t>py</w:t>
-      </w:r>
-      <w:proofErr w:type="spellEnd"/>
-      <w:r>
-        <w:t xml:space="preserve"> -3.10 -m </w:t>
-      </w:r>
-      <w:proofErr w:type="spellStart"/>
-      <w:r>
-        <w:t>venv</w:t>
-      </w:r>
-      <w:proofErr w:type="spellEnd"/>
-      <w:r>
-        <w:t xml:space="preserve"> ilit_env_310</w:t>
-      </w:r>
-    </w:p>
-    <w:p>
-      <w:r>
+      <w:pPr>
+        <w:rPr>
+          <w:sz w:val="22"/>
+          <w:szCs w:val="22"/>
+        </w:rPr>
+      </w:pPr>
+      <w:r>
+        <w:rPr>
+          <w:sz w:val="22"/>
+          <w:szCs w:val="22"/>
+        </w:rPr>
+        <w:t>py -3.10 -m venv ilit_env_310</w:t>
+      </w:r>
+    </w:p>
+    <w:p>
+      <w:pPr>
+        <w:rPr>
+          <w:sz w:val="22"/>
+          <w:szCs w:val="22"/>
+        </w:rPr>
+      </w:pPr>
+      <w:r>
+        <w:rPr>
+          <w:sz w:val="22"/>
+          <w:szCs w:val="22"/>
+        </w:rPr>
         <w:t>ilit_env_310\Scripts\activate</w:t>
       </w:r>
     </w:p>
+    <w:p/>
+    <w:p>
+      <w:r>
+        <w:t>pip freeze &gt; requirements.txt</w:t>
+      </w:r>
+    </w:p>
+    <w:p/>
     <w:p/>
     <w:p>
       <w:r>

</xml_diff>